<commit_message>
doc: update dailys document
</commit_message>
<xml_diff>
--- a/doc/Reporte - Sprint1.docx
+++ b/doc/Reporte - Sprint1.docx
@@ -302,10 +302,7 @@
         <w:t xml:space="preserve"> crea un super usuario y un usuario común sin rol asignado (</w:t>
       </w:r>
       <w:r>
-        <w:t>uso comando ‘django-superuser’</w:t>
-      </w:r>
-      <w:r>
-        <w:t xml:space="preserve"> y uso</w:t>
+        <w:t>uso comando ‘django-superuser’ y uso</w:t>
       </w:r>
       <w:r>
         <w:t xml:space="preserve"> de la página de administrador de Django por defecto). </w:t>
@@ -404,10 +401,7 @@
         <w:t>o</w:t>
       </w:r>
       <w:r>
-        <w:t xml:space="preserve"> el método “logout()”</w:t>
-      </w:r>
-      <w:r>
-        <w:t>del módulo de sesiones de Django</w:t>
+        <w:t xml:space="preserve"> el método “logout()”del módulo de sesiones de Django</w:t>
       </w:r>
       <w:r>
         <w:t>)</w:t>
@@ -524,10 +518,7 @@
         <w:t>Se crean un usuario por cada rol, para la administración de funcionalidades y vistas</w:t>
       </w:r>
       <w:r>
-        <w:t xml:space="preserve"> </w:t>
-      </w:r>
-      <w:r>
-        <w:t>(Uso el panel de administrador de Django)</w:t>
+        <w:t xml:space="preserve"> (Uso el panel de administrador de Django)</w:t>
       </w:r>
       <w:r>
         <w:t>.</w:t>
@@ -620,10 +611,7 @@
         <w:t xml:space="preserve"> renderización</w:t>
       </w:r>
       <w:r>
-        <w:t xml:space="preserve"> según el rol del usuario </w:t>
-      </w:r>
-      <w:r>
-        <w:t>(uso del método “</w:t>
+        <w:t xml:space="preserve"> según el rol del usuario (uso del método “</w:t>
       </w:r>
       <w:r>
         <w:t>user.groups.values_list</w:t>
@@ -687,16 +675,7 @@
     <w:p/>
     <w:p>
       <w:r>
-        <w:t xml:space="preserve">Una vez implementados los roles de los usuarios, </w:t>
-      </w:r>
-      <w:r>
-        <w:t>Se modific</w:t>
-      </w:r>
-      <w:r>
-        <w:t>ó</w:t>
-      </w:r>
-      <w:r>
-        <w:t xml:space="preserve"> el método de inicio de sección para verificar el grupo del usuario que realiza el inicio de sección, para esto se usó el método “</w:t>
+        <w:t>Una vez implementados los roles de los usuarios, Se modificó el método de inicio de sección para verificar el grupo del usuario que realiza el inicio de sección, para esto se usó el método “</w:t>
       </w:r>
       <w:r>
         <w:t>user.groups.values_list</w:t>
@@ -727,19 +706,13 @@
     </w:p>
     <w:p>
       <w:r>
-        <w:t xml:space="preserve">Así como en el inicio de sesión, en los métodos de renderización de vistas se hizo uso del método </w:t>
-      </w:r>
-      <w:r>
-        <w:t>“</w:t>
+        <w:t>Así como en el inicio de sesión, en los métodos de renderización de vistas se hizo uso del método “</w:t>
       </w:r>
       <w:r>
         <w:t>user.groups.values_list</w:t>
       </w:r>
       <w:r>
-        <w:t>()”</w:t>
-      </w:r>
-      <w:r>
-        <w:t>, para obtener el grupo de usuario. A continuación, se detallan las vistas de cada grupo en la aplicación:</w:t>
+        <w:t>()”, para obtener el grupo de usuario. A continuación, se detallan las vistas de cada grupo en la aplicación:</w:t>
       </w:r>
     </w:p>
     <w:p/>
@@ -755,16 +728,7 @@
         <w:t>Líder de proceso</w:t>
       </w:r>
       <w:r>
-        <w:t>: Tiene vistas que le permiten acceder a las solicitudes de eventos que realizan los m</w:t>
-      </w:r>
-      <w:r>
-        <w:t>iembro</w:t>
-      </w:r>
-      <w:r>
-        <w:t>s</w:t>
-      </w:r>
-      <w:r>
-        <w:t xml:space="preserve"> de comunidad académica</w:t>
+        <w:t>: Tiene vistas que le permiten acceder a las solicitudes de eventos que realizan los miembros de comunidad académica</w:t>
       </w:r>
       <w:r>
         <w:t>, de está forma este rol esta en capacidad de aprobar o rechazar una solicitud. De manera similar, las vistas de un líder de proceso le permiten acceder a los eventos aprobados, modificarlos y eliminarlos. Es el único con la capacidad de marcar como “terminado” un evento, y el único capaz de generar una bitácora. De este modo, esta vista permite la gestión total de las solicitudes y los eventos.</w:t>
@@ -842,13 +806,7 @@
         <w:t xml:space="preserve">: Es un subgrupo </w:t>
       </w:r>
       <w:r>
-        <w:t>del grupo “</w:t>
-      </w:r>
-      <w:r>
-        <w:t>Miembro de comunidad académica</w:t>
-      </w:r>
-      <w:r>
-        <w:t>”, que tiene la particularidad de que al momento de realizar una solicitud debe ingresar el nombre del profesor que dio el permiso para realizar la solicitud.</w:t>
+        <w:t>del grupo “Miembro de comunidad académica”, que tiene la particularidad de que al momento de realizar una solicitud debe ingresar el nombre del profesor que dio el permiso para realizar la solicitud.</w:t>
       </w:r>
     </w:p>
     <w:p>
@@ -879,7 +837,6 @@
         <w:t>Estado del tablero kanban del sprint backlog:</w:t>
       </w:r>
     </w:p>
-    <w:p/>
     <w:p>
       <w:pPr>
         <w:rPr>
@@ -889,13 +846,130 @@
           <w:szCs w:val="28"/>
         </w:rPr>
       </w:pPr>
-      <w:r>
+    </w:p>
+    <w:p>
+      <w:pPr>
         <w:rPr>
           <w:b/>
           <w:bCs/>
           <w:sz w:val="28"/>
           <w:szCs w:val="28"/>
         </w:rPr>
+      </w:pPr>
+      <w:r>
+        <w:rPr>
+          <w:b/>
+          <w:bCs/>
+          <w:sz w:val="28"/>
+          <w:szCs w:val="28"/>
+        </w:rPr>
+        <w:drawing>
+          <wp:inline distT="0" distB="0" distL="0" distR="0" wp14:anchorId="2CC02DC3" wp14:editId="5FBA38F2">
+            <wp:extent cx="5612130" cy="2014220"/>
+            <wp:effectExtent l="0" t="0" r="7620" b="5080"/>
+            <wp:docPr id="850235876" name="Imagen 1"/>
+            <wp:cNvGraphicFramePr>
+              <a:graphicFrameLocks xmlns:a="http://schemas.openxmlformats.org/drawingml/2006/main" noChangeAspect="1"/>
+            </wp:cNvGraphicFramePr>
+            <a:graphic xmlns:a="http://schemas.openxmlformats.org/drawingml/2006/main">
+              <a:graphicData uri="http://schemas.openxmlformats.org/drawingml/2006/picture">
+                <pic:pic xmlns:pic="http://schemas.openxmlformats.org/drawingml/2006/picture">
+                  <pic:nvPicPr>
+                    <pic:cNvPr id="850235876" name=""/>
+                    <pic:cNvPicPr/>
+                  </pic:nvPicPr>
+                  <pic:blipFill>
+                    <a:blip r:embed="rId7"/>
+                    <a:stretch>
+                      <a:fillRect/>
+                    </a:stretch>
+                  </pic:blipFill>
+                  <pic:spPr>
+                    <a:xfrm>
+                      <a:off x="0" y="0"/>
+                      <a:ext cx="5612130" cy="2014220"/>
+                    </a:xfrm>
+                    <a:prstGeom prst="rect">
+                      <a:avLst/>
+                    </a:prstGeom>
+                  </pic:spPr>
+                </pic:pic>
+              </a:graphicData>
+            </a:graphic>
+          </wp:inline>
+        </w:drawing>
+      </w:r>
+    </w:p>
+    <w:p>
+      <w:pPr>
+        <w:rPr>
+          <w:b/>
+          <w:bCs/>
+          <w:sz w:val="28"/>
+          <w:szCs w:val="28"/>
+        </w:rPr>
+      </w:pPr>
+      <w:r>
+        <w:rPr>
+          <w:b/>
+          <w:bCs/>
+          <w:sz w:val="28"/>
+          <w:szCs w:val="28"/>
+        </w:rPr>
+        <w:drawing>
+          <wp:inline distT="0" distB="0" distL="0" distR="0" wp14:anchorId="643FF714" wp14:editId="5DA39F0A">
+            <wp:extent cx="5612130" cy="935355"/>
+            <wp:effectExtent l="0" t="0" r="7620" b="0"/>
+            <wp:docPr id="18954021" name="Imagen 1" descr="Interfaz de usuario gráfica, Aplicación&#10;&#10;Descripción generada automáticamente con confianza media"/>
+            <wp:cNvGraphicFramePr>
+              <a:graphicFrameLocks xmlns:a="http://schemas.openxmlformats.org/drawingml/2006/main" noChangeAspect="1"/>
+            </wp:cNvGraphicFramePr>
+            <a:graphic xmlns:a="http://schemas.openxmlformats.org/drawingml/2006/main">
+              <a:graphicData uri="http://schemas.openxmlformats.org/drawingml/2006/picture">
+                <pic:pic xmlns:pic="http://schemas.openxmlformats.org/drawingml/2006/picture">
+                  <pic:nvPicPr>
+                    <pic:cNvPr id="18954021" name="Imagen 1" descr="Interfaz de usuario gráfica, Aplicación&#10;&#10;Descripción generada automáticamente con confianza media"/>
+                    <pic:cNvPicPr/>
+                  </pic:nvPicPr>
+                  <pic:blipFill>
+                    <a:blip r:embed="rId8"/>
+                    <a:stretch>
+                      <a:fillRect/>
+                    </a:stretch>
+                  </pic:blipFill>
+                  <pic:spPr>
+                    <a:xfrm>
+                      <a:off x="0" y="0"/>
+                      <a:ext cx="5612130" cy="935355"/>
+                    </a:xfrm>
+                    <a:prstGeom prst="rect">
+                      <a:avLst/>
+                    </a:prstGeom>
+                  </pic:spPr>
+                </pic:pic>
+              </a:graphicData>
+            </a:graphic>
+          </wp:inline>
+        </w:drawing>
+      </w:r>
+    </w:p>
+    <w:p/>
+    <w:p>
+      <w:pPr>
+        <w:rPr>
+          <w:b/>
+          <w:bCs/>
+          <w:sz w:val="28"/>
+          <w:szCs w:val="28"/>
+        </w:rPr>
+      </w:pPr>
+      <w:r>
+        <w:rPr>
+          <w:b/>
+          <w:bCs/>
+          <w:sz w:val="28"/>
+          <w:szCs w:val="28"/>
+        </w:rPr>
         <w:t>Retrospectiva del primer sprint:</w:t>
       </w:r>
     </w:p>
@@ -993,6 +1067,7 @@
           <w:b/>
           <w:bCs/>
         </w:rPr>
+        <w:lastRenderedPageBreak/>
         <w:t xml:space="preserve">Grupal: </w:t>
       </w:r>
     </w:p>
@@ -1046,13 +1121,7 @@
         <w:t>Miguel Gonzalez:</w:t>
       </w:r>
       <w:r>
-        <w:t xml:space="preserve"> Estancamiento en el avance del proyecto debido a problemas con ficheros. Estancamiento en el avance del proyecto debido a enfoque excesivo de corrección de la </w:t>
-      </w:r>
-      <w:r>
-        <w:t>estandarización</w:t>
-      </w:r>
-      <w:r>
-        <w:t>. Además de ciertos errores de escritura a nivel de código.</w:t>
+        <w:t xml:space="preserve"> Estancamiento en el avance del proyecto debido a problemas con ficheros. Estancamiento en el avance del proyecto debido a enfoque excesivo de corrección de la estandarización. Además de ciertos errores de escritura a nivel de código.</w:t>
       </w:r>
     </w:p>
     <w:p/>
@@ -1087,7 +1156,6 @@
           <w:b/>
           <w:bCs/>
         </w:rPr>
-        <w:lastRenderedPageBreak/>
         <w:t xml:space="preserve">Grupal: </w:t>
       </w:r>
     </w:p>
@@ -1116,10 +1184,7 @@
         <w:t>Santiago Castillo:</w:t>
       </w:r>
       <w:r>
-        <w:t xml:space="preserve"> La responsabilidad a nivel de acuerdos a nivel de desarrollo, de modo que no haga falta realizar correcciones de </w:t>
-      </w:r>
-      <w:r>
-        <w:t>estandarización</w:t>
+        <w:t xml:space="preserve"> La responsabilidad a nivel de acuerdos a nivel de desarrollo, de modo que no haga falta realizar correcciones de estandarización</w:t>
       </w:r>
       <w:r>
         <w:t>.</w:t>

</xml_diff>